<commit_message>
[0.6.1.0] Add garbage and repair to common Word report
</commit_message>
<xml_diff>
--- a/CashCenter.IvEnergySales/Templates/CommonPaymentsReportTemplate.docx
+++ b/CashCenter.IvEnergySales/Templates/CommonPaymentsReportTemplate.docx
@@ -4,20 +4,18 @@
   <w:body>
     <w:p>
       <w:r>
-        <w:t>Горячая вода и электро</w:t>
+        <w:t>Все основные платежи</w:t>
       </w:r>
-      <w:bookmarkStart w:id="0" w:name="_GoBack"/>
+      <w:r>
+        <w:t xml:space="preserve"> с </w:t>
+      </w:r>
+      <w:bookmarkStart w:id="0" w:name="StartDate"/>
       <w:bookmarkEnd w:id="0"/>
-      <w:r>
-        <w:t xml:space="preserve">энергия с </w:t>
-      </w:r>
-      <w:bookmarkStart w:id="1" w:name="StartDate"/>
-      <w:bookmarkEnd w:id="1"/>
       <w:r>
         <w:t xml:space="preserve"> по </w:t>
       </w:r>
-      <w:bookmarkStart w:id="2" w:name="EndDate"/>
-      <w:bookmarkEnd w:id="2"/>
+      <w:bookmarkStart w:id="1" w:name="EndDate"/>
+      <w:bookmarkEnd w:id="1"/>
     </w:p>
     <w:tbl>
       <w:tblPr>
@@ -26,17 +24,28 @@
         <w:tblLook w:val="04A0" w:firstRow="1" w:lastRow="0" w:firstColumn="1" w:lastColumn="0" w:noHBand="0" w:noVBand="1"/>
       </w:tblPr>
       <w:tblGrid>
-        <w:gridCol w:w="2336"/>
-        <w:gridCol w:w="2336"/>
-        <w:gridCol w:w="2336"/>
-        <w:gridCol w:w="2337"/>
+        <w:gridCol w:w="1026"/>
+        <w:gridCol w:w="1084"/>
+        <w:gridCol w:w="1205"/>
+        <w:gridCol w:w="1206"/>
+        <w:gridCol w:w="1206"/>
+        <w:gridCol w:w="1206"/>
+        <w:gridCol w:w="1206"/>
+        <w:gridCol w:w="1206"/>
       </w:tblGrid>
       <w:tr>
-        <w:tc>
-          <w:tcPr>
-            <w:tcW w:w="2336" w:type="dxa"/>
-          </w:tcPr>
-          <w:p>
+        <w:trPr>
+          <w:trHeight w:val="1074"/>
+        </w:trPr>
+        <w:tc>
+          <w:tcPr>
+            <w:tcW w:w="1026" w:type="dxa"/>
+            <w:vAlign w:val="center"/>
+          </w:tcPr>
+          <w:p>
+            <w:pPr>
+              <w:jc w:val="center"/>
+            </w:pPr>
             <w:r>
               <w:t>Дата</w:t>
             </w:r>
@@ -44,31 +53,145 @@
         </w:tc>
         <w:tc>
           <w:tcPr>
-            <w:tcW w:w="2336" w:type="dxa"/>
-          </w:tcPr>
-          <w:p>
-            <w:r>
-              <w:t>Электроэнегрия</w:t>
-            </w:r>
-          </w:p>
-        </w:tc>
-        <w:tc>
-          <w:tcPr>
-            <w:tcW w:w="2336" w:type="dxa"/>
-          </w:tcPr>
-          <w:p>
-            <w:r>
-              <w:t>Горячая вода без комиссии</w:t>
-            </w:r>
-          </w:p>
-        </w:tc>
-        <w:tc>
-          <w:tcPr>
-            <w:tcW w:w="2337" w:type="dxa"/>
-          </w:tcPr>
-          <w:p>
-            <w:r>
-              <w:t>Комиссия</w:t>
+            <w:tcW w:w="1084" w:type="dxa"/>
+            <w:vAlign w:val="center"/>
+          </w:tcPr>
+          <w:p>
+            <w:pPr>
+              <w:jc w:val="center"/>
+            </w:pPr>
+            <w:r>
+              <w:t>Электро-энегрия</w:t>
+            </w:r>
+          </w:p>
+        </w:tc>
+        <w:tc>
+          <w:tcPr>
+            <w:tcW w:w="1205" w:type="dxa"/>
+            <w:vAlign w:val="center"/>
+          </w:tcPr>
+          <w:p>
+            <w:pPr>
+              <w:jc w:val="center"/>
+            </w:pPr>
+            <w:bookmarkStart w:id="2" w:name="OLE_LINK1"/>
+            <w:bookmarkStart w:id="3" w:name="OLE_LINK2"/>
+            <w:bookmarkStart w:id="4" w:name="OLE_LINK3"/>
+            <w:r>
+              <w:t>Горячая вода</w:t>
+            </w:r>
+          </w:p>
+          <w:bookmarkEnd w:id="2"/>
+          <w:bookmarkEnd w:id="3"/>
+          <w:bookmarkEnd w:id="4"/>
+          <w:p>
+            <w:pPr>
+              <w:jc w:val="center"/>
+            </w:pPr>
+            <w:r>
+              <w:t>без комиссии</w:t>
+            </w:r>
+          </w:p>
+        </w:tc>
+        <w:tc>
+          <w:tcPr>
+            <w:tcW w:w="1206" w:type="dxa"/>
+            <w:vAlign w:val="center"/>
+          </w:tcPr>
+          <w:p>
+            <w:pPr>
+              <w:jc w:val="center"/>
+            </w:pPr>
+            <w:r>
+              <w:t>Горячая вода</w:t>
+            </w:r>
+          </w:p>
+          <w:p>
+            <w:pPr>
+              <w:jc w:val="center"/>
+            </w:pPr>
+            <w:r>
+              <w:rPr>
+                <w:lang w:val="en-US"/>
+              </w:rPr>
+              <w:t>к</w:t>
+            </w:r>
+            <w:r>
+              <w:t>омиссия</w:t>
+            </w:r>
+          </w:p>
+        </w:tc>
+        <w:tc>
+          <w:tcPr>
+            <w:tcW w:w="1206" w:type="dxa"/>
+            <w:vAlign w:val="center"/>
+          </w:tcPr>
+          <w:p>
+            <w:pPr>
+              <w:jc w:val="center"/>
+            </w:pPr>
+            <w:r>
+              <w:t>Вывоз ТКО</w:t>
+            </w:r>
+            <w:r>
+              <w:t xml:space="preserve"> без комиссии</w:t>
+            </w:r>
+          </w:p>
+        </w:tc>
+        <w:tc>
+          <w:tcPr>
+            <w:tcW w:w="1206" w:type="dxa"/>
+            <w:vAlign w:val="center"/>
+          </w:tcPr>
+          <w:p>
+            <w:pPr>
+              <w:jc w:val="center"/>
+            </w:pPr>
+            <w:r>
+              <w:t>Вывоз ТКО</w:t>
+            </w:r>
+            <w:r>
+              <w:t xml:space="preserve"> комиссия</w:t>
+            </w:r>
+          </w:p>
+        </w:tc>
+        <w:tc>
+          <w:tcPr>
+            <w:tcW w:w="1206" w:type="dxa"/>
+            <w:vAlign w:val="center"/>
+          </w:tcPr>
+          <w:p>
+            <w:pPr>
+              <w:jc w:val="center"/>
+            </w:pPr>
+            <w:r>
+              <w:t>Кап. ремонт</w:t>
+            </w:r>
+            <w:r>
+              <w:t xml:space="preserve"> б</w:t>
+            </w:r>
+            <w:r>
+              <w:t>ез комиссии</w:t>
+            </w:r>
+          </w:p>
+        </w:tc>
+        <w:tc>
+          <w:tcPr>
+            <w:tcW w:w="1206" w:type="dxa"/>
+            <w:vAlign w:val="center"/>
+          </w:tcPr>
+          <w:p>
+            <w:pPr>
+              <w:jc w:val="center"/>
+            </w:pPr>
+            <w:r>
+              <w:t>Кап. ремонт</w:t>
+            </w:r>
+            <w:r>
+              <w:t xml:space="preserve"> к</w:t>
+            </w:r>
+            <w:r>
+              <w:t>омиссия</w:t>
             </w:r>
           </w:p>
         </w:tc>
@@ -76,28 +199,54 @@
       <w:tr>
         <w:tc>
           <w:tcPr>
-            <w:tcW w:w="2336" w:type="dxa"/>
-          </w:tcPr>
-          <w:p>
-            <w:bookmarkStart w:id="3" w:name="WaterAndEnergyPayments"/>
-            <w:bookmarkEnd w:id="3"/>
-          </w:p>
-        </w:tc>
-        <w:tc>
-          <w:tcPr>
-            <w:tcW w:w="2336" w:type="dxa"/>
+            <w:tcW w:w="1026" w:type="dxa"/>
+          </w:tcPr>
+          <w:p>
+            <w:bookmarkStart w:id="5" w:name="Payments"/>
+            <w:bookmarkStart w:id="6" w:name="_GoBack"/>
+            <w:bookmarkEnd w:id="5"/>
+            <w:bookmarkEnd w:id="6"/>
+          </w:p>
+        </w:tc>
+        <w:tc>
+          <w:tcPr>
+            <w:tcW w:w="1084" w:type="dxa"/>
           </w:tcPr>
           <w:p/>
         </w:tc>
         <w:tc>
           <w:tcPr>
-            <w:tcW w:w="2336" w:type="dxa"/>
+            <w:tcW w:w="1205" w:type="dxa"/>
           </w:tcPr>
           <w:p/>
         </w:tc>
         <w:tc>
           <w:tcPr>
-            <w:tcW w:w="2337" w:type="dxa"/>
+            <w:tcW w:w="1206" w:type="dxa"/>
+          </w:tcPr>
+          <w:p/>
+        </w:tc>
+        <w:tc>
+          <w:tcPr>
+            <w:tcW w:w="1206" w:type="dxa"/>
+          </w:tcPr>
+          <w:p/>
+        </w:tc>
+        <w:tc>
+          <w:tcPr>
+            <w:tcW w:w="1206" w:type="dxa"/>
+          </w:tcPr>
+          <w:p/>
+        </w:tc>
+        <w:tc>
+          <w:tcPr>
+            <w:tcW w:w="1206" w:type="dxa"/>
+          </w:tcPr>
+          <w:p/>
+        </w:tc>
+        <w:tc>
+          <w:tcPr>
+            <w:tcW w:w="1206" w:type="dxa"/>
           </w:tcPr>
           <w:p/>
         </w:tc>
@@ -105,7 +254,7 @@
       <w:tr>
         <w:tc>
           <w:tcPr>
-            <w:tcW w:w="2336" w:type="dxa"/>
+            <w:tcW w:w="1026" w:type="dxa"/>
           </w:tcPr>
           <w:p>
             <w:r>
@@ -115,34 +264,76 @@
         </w:tc>
         <w:tc>
           <w:tcPr>
-            <w:tcW w:w="2336" w:type="dxa"/>
-          </w:tcPr>
-          <w:p>
-            <w:bookmarkStart w:id="4" w:name="TotalEnergyCost"/>
-            <w:bookmarkEnd w:id="4"/>
-          </w:p>
-        </w:tc>
-        <w:tc>
-          <w:tcPr>
-            <w:tcW w:w="2336" w:type="dxa"/>
-          </w:tcPr>
-          <w:p>
-            <w:bookmarkStart w:id="5" w:name="TotalWaterWithoutComissionCost"/>
-            <w:bookmarkEnd w:id="5"/>
-          </w:p>
-        </w:tc>
-        <w:tc>
-          <w:tcPr>
-            <w:tcW w:w="2337" w:type="dxa"/>
-          </w:tcPr>
-          <w:p>
-            <w:bookmarkStart w:id="6" w:name="TotalWaterComissionCost"/>
-            <w:bookmarkEnd w:id="6"/>
+            <w:tcW w:w="1084" w:type="dxa"/>
+          </w:tcPr>
+          <w:p>
+            <w:bookmarkStart w:id="7" w:name="FinalEnergyTotal"/>
+            <w:bookmarkEnd w:id="7"/>
+          </w:p>
+        </w:tc>
+        <w:tc>
+          <w:tcPr>
+            <w:tcW w:w="1205" w:type="dxa"/>
+          </w:tcPr>
+          <w:p>
+            <w:bookmarkStart w:id="8" w:name="FinalWaterWithoutComissionTotal"/>
+            <w:bookmarkEnd w:id="8"/>
+          </w:p>
+        </w:tc>
+        <w:tc>
+          <w:tcPr>
+            <w:tcW w:w="1206" w:type="dxa"/>
+          </w:tcPr>
+          <w:p>
+            <w:bookmarkStart w:id="9" w:name="FinalWaterComissionTotal"/>
+            <w:bookmarkEnd w:id="9"/>
+          </w:p>
+        </w:tc>
+        <w:tc>
+          <w:tcPr>
+            <w:tcW w:w="1206" w:type="dxa"/>
+          </w:tcPr>
+          <w:p>
+            <w:bookmarkStart w:id="10" w:name="FinalGarbageWithoutComissionTotal"/>
+            <w:bookmarkEnd w:id="10"/>
+          </w:p>
+        </w:tc>
+        <w:tc>
+          <w:tcPr>
+            <w:tcW w:w="1206" w:type="dxa"/>
+          </w:tcPr>
+          <w:p>
+            <w:bookmarkStart w:id="11" w:name="FinalGarbageComissionTotal"/>
+            <w:bookmarkEnd w:id="11"/>
+          </w:p>
+        </w:tc>
+        <w:tc>
+          <w:tcPr>
+            <w:tcW w:w="1206" w:type="dxa"/>
+          </w:tcPr>
+          <w:p>
+            <w:bookmarkStart w:id="12" w:name="FinalRepairWithoutComissionTotal"/>
+            <w:bookmarkEnd w:id="12"/>
+          </w:p>
+        </w:tc>
+        <w:tc>
+          <w:tcPr>
+            <w:tcW w:w="1206" w:type="dxa"/>
+          </w:tcPr>
+          <w:p>
+            <w:bookmarkStart w:id="13" w:name="FinalRepairComissionTotal"/>
+            <w:bookmarkEnd w:id="13"/>
           </w:p>
         </w:tc>
       </w:tr>
     </w:tbl>
-    <w:p/>
+    <w:p>
+      <w:pPr>
+        <w:rPr>
+          <w:lang w:val="en-US"/>
+        </w:rPr>
+      </w:pPr>
+    </w:p>
     <w:sectPr>
       <w:pgSz w:w="11906" w:h="16838"/>
       <w:pgMar w:top="1134" w:right="850" w:bottom="1134" w:left="1701" w:header="708" w:footer="708" w:gutter="0"/>
@@ -546,6 +737,7 @@
   <w:style w:type="paragraph" w:default="1" w:styleId="a">
     <w:name w:val="Normal"/>
     <w:qFormat/>
+    <w:rsid w:val="00F02C35"/>
   </w:style>
   <w:style w:type="character" w:default="1" w:styleId="a0">
     <w:name w:val="Default Paragraph Font"/>
@@ -896,7 +1088,7 @@
 </file>
 
 <file path=customXml/itemProps1.xml><?xml version="1.0" encoding="utf-8"?>
-<ds:datastoreItem xmlns:ds="http://schemas.openxmlformats.org/officeDocument/2006/customXml" ds:itemID="{227A86B3-6FF8-4C84-8162-1C2FA34F1E24}">
+<ds:datastoreItem xmlns:ds="http://schemas.openxmlformats.org/officeDocument/2006/customXml" ds:itemID="{CBCD2FFE-F79C-4AE2-8596-C7000ACCA5B5}">
   <ds:schemaRefs>
     <ds:schemaRef ds:uri="http://schemas.openxmlformats.org/officeDocument/2006/bibliography"/>
   </ds:schemaRefs>

</xml_diff>

<commit_message>
Hot water payments in Word common payments report
</commit_message>
<xml_diff>
--- a/CashCenter.IvEnergySales/Templates/CommonPaymentsReportTemplate.docx
+++ b/CashCenter.IvEnergySales/Templates/CommonPaymentsReportTemplate.docx
@@ -20,18 +20,20 @@
     <w:tbl>
       <w:tblPr>
         <w:tblStyle w:val="a3"/>
-        <w:tblW w:w="0" w:type="auto"/>
+        <w:tblW w:w="14879" w:type="dxa"/>
         <w:tblLook w:val="04A0" w:firstRow="1" w:lastRow="0" w:firstColumn="1" w:lastColumn="0" w:noHBand="0" w:noVBand="1"/>
       </w:tblPr>
       <w:tblGrid>
-        <w:gridCol w:w="1026"/>
-        <w:gridCol w:w="1084"/>
-        <w:gridCol w:w="1205"/>
-        <w:gridCol w:w="1206"/>
-        <w:gridCol w:w="1206"/>
-        <w:gridCol w:w="1206"/>
-        <w:gridCol w:w="1206"/>
-        <w:gridCol w:w="1206"/>
+        <w:gridCol w:w="1487"/>
+        <w:gridCol w:w="1488"/>
+        <w:gridCol w:w="1488"/>
+        <w:gridCol w:w="1488"/>
+        <w:gridCol w:w="1488"/>
+        <w:gridCol w:w="1488"/>
+        <w:gridCol w:w="1488"/>
+        <w:gridCol w:w="1488"/>
+        <w:gridCol w:w="1488"/>
+        <w:gridCol w:w="1488"/>
       </w:tblGrid>
       <w:tr>
         <w:trPr>
@@ -39,7 +41,7 @@
         </w:trPr>
         <w:tc>
           <w:tcPr>
-            <w:tcW w:w="1026" w:type="dxa"/>
+            <w:tcW w:w="1487" w:type="dxa"/>
             <w:vAlign w:val="center"/>
           </w:tcPr>
           <w:p>
@@ -53,7 +55,7 @@
         </w:tc>
         <w:tc>
           <w:tcPr>
-            <w:tcW w:w="1084" w:type="dxa"/>
+            <w:tcW w:w="1488" w:type="dxa"/>
             <w:vAlign w:val="center"/>
           </w:tcPr>
           <w:p>
@@ -67,7 +69,7 @@
         </w:tc>
         <w:tc>
           <w:tcPr>
-            <w:tcW w:w="1205" w:type="dxa"/>
+            <w:tcW w:w="1488" w:type="dxa"/>
             <w:vAlign w:val="center"/>
           </w:tcPr>
           <w:p>
@@ -78,7 +80,7 @@
             <w:bookmarkStart w:id="3" w:name="OLE_LINK2"/>
             <w:bookmarkStart w:id="4" w:name="OLE_LINK3"/>
             <w:r>
-              <w:t>Горячая вода</w:t>
+              <w:t>Вода</w:t>
             </w:r>
           </w:p>
           <w:bookmarkEnd w:id="2"/>
@@ -95,7 +97,7 @@
         </w:tc>
         <w:tc>
           <w:tcPr>
-            <w:tcW w:w="1206" w:type="dxa"/>
+            <w:tcW w:w="1488" w:type="dxa"/>
             <w:vAlign w:val="center"/>
           </w:tcPr>
           <w:p>
@@ -103,7 +105,7 @@
               <w:jc w:val="center"/>
             </w:pPr>
             <w:r>
-              <w:t>Горячая вода</w:t>
+              <w:t>Вода</w:t>
             </w:r>
           </w:p>
           <w:p>
@@ -123,7 +125,7 @@
         </w:tc>
         <w:tc>
           <w:tcPr>
-            <w:tcW w:w="1206" w:type="dxa"/>
+            <w:tcW w:w="1488" w:type="dxa"/>
             <w:vAlign w:val="center"/>
           </w:tcPr>
           <w:p>
@@ -131,16 +133,13 @@
               <w:jc w:val="center"/>
             </w:pPr>
             <w:r>
-              <w:t>Вывоз ТКО</w:t>
-            </w:r>
-            <w:r>
-              <w:t xml:space="preserve"> без комиссии</w:t>
-            </w:r>
-          </w:p>
-        </w:tc>
-        <w:tc>
-          <w:tcPr>
-            <w:tcW w:w="1206" w:type="dxa"/>
+              <w:t>Вывоз ТКО без комиссии</w:t>
+            </w:r>
+          </w:p>
+        </w:tc>
+        <w:tc>
+          <w:tcPr>
+            <w:tcW w:w="1488" w:type="dxa"/>
             <w:vAlign w:val="center"/>
           </w:tcPr>
           <w:p>
@@ -148,16 +147,13 @@
               <w:jc w:val="center"/>
             </w:pPr>
             <w:r>
-              <w:t>Вывоз ТКО</w:t>
-            </w:r>
-            <w:r>
-              <w:t xml:space="preserve"> комиссия</w:t>
-            </w:r>
-          </w:p>
-        </w:tc>
-        <w:tc>
-          <w:tcPr>
-            <w:tcW w:w="1206" w:type="dxa"/>
+              <w:t>Вывоз ТКО комиссия</w:t>
+            </w:r>
+          </w:p>
+        </w:tc>
+        <w:tc>
+          <w:tcPr>
+            <w:tcW w:w="1488" w:type="dxa"/>
             <w:vAlign w:val="center"/>
           </w:tcPr>
           <w:p>
@@ -165,19 +161,13 @@
               <w:jc w:val="center"/>
             </w:pPr>
             <w:r>
-              <w:t>Кап. ремонт</w:t>
-            </w:r>
-            <w:r>
-              <w:t xml:space="preserve"> б</w:t>
-            </w:r>
-            <w:r>
-              <w:t>ез комиссии</w:t>
-            </w:r>
-          </w:p>
-        </w:tc>
-        <w:tc>
-          <w:tcPr>
-            <w:tcW w:w="1206" w:type="dxa"/>
+              <w:t>Кап. ремонт без комиссии</w:t>
+            </w:r>
+          </w:p>
+        </w:tc>
+        <w:tc>
+          <w:tcPr>
+            <w:tcW w:w="1488" w:type="dxa"/>
             <w:vAlign w:val="center"/>
           </w:tcPr>
           <w:p>
@@ -185,13 +175,35 @@
               <w:jc w:val="center"/>
             </w:pPr>
             <w:r>
-              <w:t>Кап. ремонт</w:t>
-            </w:r>
-            <w:r>
-              <w:t xml:space="preserve"> к</w:t>
-            </w:r>
-            <w:r>
-              <w:t>омиссия</w:t>
+              <w:t>Кап. ремонт комиссия</w:t>
+            </w:r>
+          </w:p>
+        </w:tc>
+        <w:tc>
+          <w:tcPr>
+            <w:tcW w:w="1488" w:type="dxa"/>
+            <w:vAlign w:val="center"/>
+          </w:tcPr>
+          <w:p>
+            <w:pPr>
+              <w:jc w:val="center"/>
+            </w:pPr>
+            <w:r>
+              <w:t>Горячая вода без комиссии</w:t>
+            </w:r>
+          </w:p>
+        </w:tc>
+        <w:tc>
+          <w:tcPr>
+            <w:tcW w:w="1488" w:type="dxa"/>
+            <w:vAlign w:val="center"/>
+          </w:tcPr>
+          <w:p>
+            <w:pPr>
+              <w:jc w:val="center"/>
+            </w:pPr>
+            <w:r>
+              <w:t>Горячая вода комиссия</w:t>
             </w:r>
           </w:p>
         </w:tc>
@@ -199,54 +211,64 @@
       <w:tr>
         <w:tc>
           <w:tcPr>
-            <w:tcW w:w="1026" w:type="dxa"/>
+            <w:tcW w:w="1487" w:type="dxa"/>
           </w:tcPr>
           <w:p>
             <w:bookmarkStart w:id="5" w:name="Payments"/>
-            <w:bookmarkStart w:id="6" w:name="_GoBack"/>
             <w:bookmarkEnd w:id="5"/>
-            <w:bookmarkEnd w:id="6"/>
-          </w:p>
-        </w:tc>
-        <w:tc>
-          <w:tcPr>
-            <w:tcW w:w="1084" w:type="dxa"/>
+          </w:p>
+        </w:tc>
+        <w:tc>
+          <w:tcPr>
+            <w:tcW w:w="1488" w:type="dxa"/>
           </w:tcPr>
           <w:p/>
         </w:tc>
         <w:tc>
           <w:tcPr>
-            <w:tcW w:w="1205" w:type="dxa"/>
+            <w:tcW w:w="1488" w:type="dxa"/>
           </w:tcPr>
           <w:p/>
         </w:tc>
         <w:tc>
           <w:tcPr>
-            <w:tcW w:w="1206" w:type="dxa"/>
+            <w:tcW w:w="1488" w:type="dxa"/>
           </w:tcPr>
           <w:p/>
         </w:tc>
         <w:tc>
           <w:tcPr>
-            <w:tcW w:w="1206" w:type="dxa"/>
+            <w:tcW w:w="1488" w:type="dxa"/>
           </w:tcPr>
           <w:p/>
         </w:tc>
         <w:tc>
           <w:tcPr>
-            <w:tcW w:w="1206" w:type="dxa"/>
+            <w:tcW w:w="1488" w:type="dxa"/>
           </w:tcPr>
           <w:p/>
         </w:tc>
         <w:tc>
           <w:tcPr>
-            <w:tcW w:w="1206" w:type="dxa"/>
+            <w:tcW w:w="1488" w:type="dxa"/>
           </w:tcPr>
           <w:p/>
         </w:tc>
         <w:tc>
           <w:tcPr>
-            <w:tcW w:w="1206" w:type="dxa"/>
+            <w:tcW w:w="1488" w:type="dxa"/>
+          </w:tcPr>
+          <w:p/>
+        </w:tc>
+        <w:tc>
+          <w:tcPr>
+            <w:tcW w:w="1488" w:type="dxa"/>
+          </w:tcPr>
+          <w:p/>
+        </w:tc>
+        <w:tc>
+          <w:tcPr>
+            <w:tcW w:w="1488" w:type="dxa"/>
           </w:tcPr>
           <w:p/>
         </w:tc>
@@ -254,7 +276,7 @@
       <w:tr>
         <w:tc>
           <w:tcPr>
-            <w:tcW w:w="1026" w:type="dxa"/>
+            <w:tcW w:w="1487" w:type="dxa"/>
           </w:tcPr>
           <w:p>
             <w:r>
@@ -264,65 +286,85 @@
         </w:tc>
         <w:tc>
           <w:tcPr>
-            <w:tcW w:w="1084" w:type="dxa"/>
-          </w:tcPr>
-          <w:p>
-            <w:bookmarkStart w:id="7" w:name="FinalEnergyTotal"/>
+            <w:tcW w:w="1488" w:type="dxa"/>
+          </w:tcPr>
+          <w:p>
+            <w:bookmarkStart w:id="6" w:name="FinalEnergyTotal"/>
+            <w:bookmarkEnd w:id="6"/>
+          </w:p>
+        </w:tc>
+        <w:tc>
+          <w:tcPr>
+            <w:tcW w:w="1488" w:type="dxa"/>
+          </w:tcPr>
+          <w:p>
+            <w:bookmarkStart w:id="7" w:name="FinalWaterWithoutComissionTotal"/>
             <w:bookmarkEnd w:id="7"/>
           </w:p>
         </w:tc>
         <w:tc>
           <w:tcPr>
-            <w:tcW w:w="1205" w:type="dxa"/>
-          </w:tcPr>
-          <w:p>
-            <w:bookmarkStart w:id="8" w:name="FinalWaterWithoutComissionTotal"/>
+            <w:tcW w:w="1488" w:type="dxa"/>
+          </w:tcPr>
+          <w:p>
+            <w:bookmarkStart w:id="8" w:name="FinalWaterComissionTotal"/>
             <w:bookmarkEnd w:id="8"/>
           </w:p>
         </w:tc>
         <w:tc>
           <w:tcPr>
-            <w:tcW w:w="1206" w:type="dxa"/>
-          </w:tcPr>
-          <w:p>
-            <w:bookmarkStart w:id="9" w:name="FinalWaterComissionTotal"/>
+            <w:tcW w:w="1488" w:type="dxa"/>
+          </w:tcPr>
+          <w:p>
+            <w:bookmarkStart w:id="9" w:name="FinalGarbageWithoutComissionTotal"/>
             <w:bookmarkEnd w:id="9"/>
           </w:p>
         </w:tc>
         <w:tc>
           <w:tcPr>
-            <w:tcW w:w="1206" w:type="dxa"/>
-          </w:tcPr>
-          <w:p>
-            <w:bookmarkStart w:id="10" w:name="FinalGarbageWithoutComissionTotal"/>
+            <w:tcW w:w="1488" w:type="dxa"/>
+          </w:tcPr>
+          <w:p>
+            <w:bookmarkStart w:id="10" w:name="FinalGarbageComissionTotal"/>
             <w:bookmarkEnd w:id="10"/>
           </w:p>
         </w:tc>
         <w:tc>
           <w:tcPr>
-            <w:tcW w:w="1206" w:type="dxa"/>
-          </w:tcPr>
-          <w:p>
-            <w:bookmarkStart w:id="11" w:name="FinalGarbageComissionTotal"/>
+            <w:tcW w:w="1488" w:type="dxa"/>
+          </w:tcPr>
+          <w:p>
+            <w:bookmarkStart w:id="11" w:name="FinalRepairWithoutComissionTotal"/>
             <w:bookmarkEnd w:id="11"/>
           </w:p>
         </w:tc>
         <w:tc>
           <w:tcPr>
-            <w:tcW w:w="1206" w:type="dxa"/>
-          </w:tcPr>
-          <w:p>
-            <w:bookmarkStart w:id="12" w:name="FinalRepairWithoutComissionTotal"/>
+            <w:tcW w:w="1488" w:type="dxa"/>
+          </w:tcPr>
+          <w:p>
+            <w:bookmarkStart w:id="12" w:name="FinalRepairComissionTotal"/>
             <w:bookmarkEnd w:id="12"/>
           </w:p>
         </w:tc>
         <w:tc>
           <w:tcPr>
-            <w:tcW w:w="1206" w:type="dxa"/>
-          </w:tcPr>
-          <w:p>
-            <w:bookmarkStart w:id="13" w:name="FinalRepairComissionTotal"/>
+            <w:tcW w:w="1488" w:type="dxa"/>
+          </w:tcPr>
+          <w:p>
+            <w:bookmarkStart w:id="13" w:name="FinalHotWaterWithoutComission"/>
             <w:bookmarkEnd w:id="13"/>
+          </w:p>
+        </w:tc>
+        <w:tc>
+          <w:tcPr>
+            <w:tcW w:w="1488" w:type="dxa"/>
+          </w:tcPr>
+          <w:p>
+            <w:bookmarkStart w:id="14" w:name="FinalHotWaterComissionTotal"/>
+            <w:bookmarkStart w:id="15" w:name="_GoBack"/>
+            <w:bookmarkEnd w:id="14"/>
+            <w:bookmarkEnd w:id="15"/>
           </w:p>
         </w:tc>
       </w:tr>
@@ -335,8 +377,8 @@
       </w:pPr>
     </w:p>
     <w:sectPr>
-      <w:pgSz w:w="11906" w:h="16838"/>
-      <w:pgMar w:top="1134" w:right="850" w:bottom="1134" w:left="1701" w:header="708" w:footer="708" w:gutter="0"/>
+      <w:pgSz w:w="16838" w:h="11906" w:orient="landscape"/>
+      <w:pgMar w:top="567" w:right="1134" w:bottom="566" w:left="1134" w:header="708" w:footer="708" w:gutter="0"/>
       <w:cols w:space="708"/>
       <w:docGrid w:linePitch="360"/>
     </w:sectPr>
@@ -1088,7 +1130,7 @@
 </file>
 
 <file path=customXml/itemProps1.xml><?xml version="1.0" encoding="utf-8"?>
-<ds:datastoreItem xmlns:ds="http://schemas.openxmlformats.org/officeDocument/2006/customXml" ds:itemID="{CBCD2FFE-F79C-4AE2-8596-C7000ACCA5B5}">
+<ds:datastoreItem xmlns:ds="http://schemas.openxmlformats.org/officeDocument/2006/customXml" ds:itemID="{A2ED1F66-AF18-4D94-ACC8-0A490BCAE503}">
   <ds:schemaRefs>
     <ds:schemaRef ds:uri="http://schemas.openxmlformats.org/officeDocument/2006/bibliography"/>
   </ds:schemaRefs>

</xml_diff>